<commit_message>
Link demo và phân bố lại folder
</commit_message>
<xml_diff>
--- a/Document/6_ KetQuaThucHien.docx
+++ b/Document/6_ KetQuaThucHien.docx
@@ -7533,6 +7533,274 @@
               </w:rPr>
               <w:t xml:space="preserve"> thành</w:t>
             </w:r>
+          </w:p>
+        </w:tc>
+      </w:tr>
+      <w:tr>
+        <w:tc>
+          <w:tcPr>
+            <w:tcW w:w="810" w:type="dxa"/>
+          </w:tcPr>
+          <w:p>
+            <w:pPr>
+              <w:rPr>
+                <w:lang w:val="en-US"/>
+              </w:rPr>
+            </w:pPr>
+            <w:r>
+              <w:rPr>
+                <w:lang w:val="en-US"/>
+              </w:rPr>
+              <w:t>14</w:t>
+            </w:r>
+          </w:p>
+        </w:tc>
+        <w:tc>
+          <w:tcPr>
+            <w:tcW w:w="2340" w:type="dxa"/>
+          </w:tcPr>
+          <w:p>
+            <w:pPr>
+              <w:rPr>
+                <w:lang w:val="en-US"/>
+              </w:rPr>
+            </w:pPr>
+            <w:proofErr w:type="spellStart"/>
+            <w:r>
+              <w:rPr>
+                <w:lang w:val="en-US"/>
+              </w:rPr>
+              <w:t>Bình</w:t>
+            </w:r>
+            <w:proofErr w:type="spellEnd"/>
+            <w:r>
+              <w:rPr>
+                <w:lang w:val="en-US"/>
+              </w:rPr>
+              <w:t xml:space="preserve"> </w:t>
+            </w:r>
+            <w:proofErr w:type="spellStart"/>
+            <w:r>
+              <w:rPr>
+                <w:lang w:val="en-US"/>
+              </w:rPr>
+              <w:t>luận</w:t>
+            </w:r>
+            <w:proofErr w:type="spellEnd"/>
+          </w:p>
+        </w:tc>
+        <w:tc>
+          <w:tcPr>
+            <w:tcW w:w="6210" w:type="dxa"/>
+          </w:tcPr>
+          <w:p>
+            <w:pPr>
+              <w:rPr>
+                <w:lang w:val="en-US"/>
+              </w:rPr>
+            </w:pPr>
+            <w:proofErr w:type="spellStart"/>
+            <w:r>
+              <w:rPr>
+                <w:lang w:val="en-US"/>
+              </w:rPr>
+              <w:t>Người</w:t>
+            </w:r>
+            <w:proofErr w:type="spellEnd"/>
+            <w:r>
+              <w:rPr>
+                <w:lang w:val="en-US"/>
+              </w:rPr>
+              <w:t xml:space="preserve"> </w:t>
+            </w:r>
+            <w:proofErr w:type="spellStart"/>
+            <w:r>
+              <w:rPr>
+                <w:lang w:val="en-US"/>
+              </w:rPr>
+              <w:t>dùng</w:t>
+            </w:r>
+            <w:proofErr w:type="spellEnd"/>
+            <w:r>
+              <w:rPr>
+                <w:lang w:val="en-US"/>
+              </w:rPr>
+              <w:t xml:space="preserve"> </w:t>
+            </w:r>
+            <w:proofErr w:type="spellStart"/>
+            <w:r>
+              <w:rPr>
+                <w:lang w:val="en-US"/>
+              </w:rPr>
+              <w:t>có</w:t>
+            </w:r>
+            <w:proofErr w:type="spellEnd"/>
+            <w:r>
+              <w:rPr>
+                <w:lang w:val="en-US"/>
+              </w:rPr>
+              <w:t xml:space="preserve"> </w:t>
+            </w:r>
+            <w:proofErr w:type="spellStart"/>
+            <w:r>
+              <w:rPr>
+                <w:lang w:val="en-US"/>
+              </w:rPr>
+              <w:t>tài</w:t>
+            </w:r>
+            <w:proofErr w:type="spellEnd"/>
+            <w:r>
+              <w:rPr>
+                <w:lang w:val="en-US"/>
+              </w:rPr>
+              <w:t xml:space="preserve"> </w:t>
+            </w:r>
+            <w:proofErr w:type="spellStart"/>
+            <w:r>
+              <w:rPr>
+                <w:lang w:val="en-US"/>
+              </w:rPr>
+              <w:t>khoản</w:t>
+            </w:r>
+            <w:proofErr w:type="spellEnd"/>
+            <w:r>
+              <w:rPr>
+                <w:lang w:val="en-US"/>
+              </w:rPr>
+              <w:t xml:space="preserve"> </w:t>
+            </w:r>
+            <w:proofErr w:type="spellStart"/>
+            <w:r>
+              <w:rPr>
+                <w:lang w:val="en-US"/>
+              </w:rPr>
+              <w:t>có</w:t>
+            </w:r>
+            <w:proofErr w:type="spellEnd"/>
+            <w:r>
+              <w:rPr>
+                <w:lang w:val="en-US"/>
+              </w:rPr>
+              <w:t xml:space="preserve"> </w:t>
+            </w:r>
+            <w:proofErr w:type="spellStart"/>
+            <w:r>
+              <w:rPr>
+                <w:lang w:val="en-US"/>
+              </w:rPr>
+              <w:t>thể</w:t>
+            </w:r>
+            <w:proofErr w:type="spellEnd"/>
+            <w:r>
+              <w:rPr>
+                <w:lang w:val="en-US"/>
+              </w:rPr>
+              <w:t xml:space="preserve"> </w:t>
+            </w:r>
+            <w:proofErr w:type="spellStart"/>
+            <w:r>
+              <w:rPr>
+                <w:lang w:val="en-US"/>
+              </w:rPr>
+              <w:t>bình</w:t>
+            </w:r>
+            <w:proofErr w:type="spellEnd"/>
+            <w:r>
+              <w:rPr>
+                <w:lang w:val="en-US"/>
+              </w:rPr>
+              <w:t xml:space="preserve"> </w:t>
+            </w:r>
+            <w:proofErr w:type="spellStart"/>
+            <w:r>
+              <w:rPr>
+                <w:lang w:val="en-US"/>
+              </w:rPr>
+              <w:t>luận</w:t>
+            </w:r>
+            <w:proofErr w:type="spellEnd"/>
+            <w:r>
+              <w:rPr>
+                <w:lang w:val="en-US"/>
+              </w:rPr>
+              <w:t xml:space="preserve"> </w:t>
+            </w:r>
+            <w:proofErr w:type="spellStart"/>
+            <w:r>
+              <w:rPr>
+                <w:lang w:val="en-US"/>
+              </w:rPr>
+              <w:t>trong</w:t>
+            </w:r>
+            <w:proofErr w:type="spellEnd"/>
+            <w:r>
+              <w:rPr>
+                <w:lang w:val="en-US"/>
+              </w:rPr>
+              <w:t xml:space="preserve"> </w:t>
+            </w:r>
+            <w:proofErr w:type="spellStart"/>
+            <w:r>
+              <w:rPr>
+                <w:lang w:val="en-US"/>
+              </w:rPr>
+              <w:t>từng</w:t>
+            </w:r>
+            <w:proofErr w:type="spellEnd"/>
+            <w:r>
+              <w:rPr>
+                <w:lang w:val="en-US"/>
+              </w:rPr>
+              <w:t xml:space="preserve"> </w:t>
+            </w:r>
+            <w:proofErr w:type="spellStart"/>
+            <w:r>
+              <w:rPr>
+                <w:lang w:val="en-US"/>
+              </w:rPr>
+              <w:t>mục</w:t>
+            </w:r>
+            <w:proofErr w:type="spellEnd"/>
+            <w:r>
+              <w:rPr>
+                <w:lang w:val="en-US"/>
+              </w:rPr>
+              <w:t xml:space="preserve"> </w:t>
+            </w:r>
+            <w:proofErr w:type="spellStart"/>
+            <w:r>
+              <w:rPr>
+                <w:lang w:val="en-US"/>
+              </w:rPr>
+              <w:t>học</w:t>
+            </w:r>
+            <w:proofErr w:type="spellEnd"/>
+          </w:p>
+        </w:tc>
+        <w:tc>
+          <w:tcPr>
+            <w:tcW w:w="1890" w:type="dxa"/>
+          </w:tcPr>
+          <w:p>
+            <w:pPr>
+              <w:rPr>
+                <w:lang w:val="en-US"/>
+              </w:rPr>
+            </w:pPr>
+            <w:proofErr w:type="spellStart"/>
+            <w:r>
+              <w:rPr>
+                <w:lang w:val="en-US"/>
+              </w:rPr>
+              <w:t>Hoàn</w:t>
+            </w:r>
+            <w:proofErr w:type="spellEnd"/>
+            <w:r>
+              <w:rPr>
+                <w:lang w:val="en-US"/>
+              </w:rPr>
+              <w:t xml:space="preserve"> thành</w:t>
+            </w:r>
             <w:bookmarkStart w:id="4" w:name="_GoBack"/>
             <w:bookmarkEnd w:id="4"/>
           </w:p>
@@ -7800,6 +8068,7 @@
               <w:rPr>
                 <w:lang w:val="en-US"/>
               </w:rPr>
+              <w:lastRenderedPageBreak/>
               <w:t>1</w:t>
             </w:r>
           </w:p>
@@ -7875,7 +8144,6 @@
               <w:rPr>
                 <w:lang w:val="en-US"/>
               </w:rPr>
-              <w:lastRenderedPageBreak/>
               <w:t>sửa</w:t>
             </w:r>
             <w:proofErr w:type="spellEnd"/>
@@ -7952,7 +8220,6 @@
               <w:rPr>
                 <w:lang w:val="en-US"/>
               </w:rPr>
-              <w:lastRenderedPageBreak/>
               <w:t>Quản</w:t>
             </w:r>
             <w:proofErr w:type="spellEnd"/>
@@ -8114,14 +8381,7 @@
               <w:rPr>
                 <w:lang w:val="en-US"/>
               </w:rPr>
-              <w:t xml:space="preserve"> </w:t>
-            </w:r>
-            <w:r>
-              <w:rPr>
-                <w:lang w:val="en-US"/>
-              </w:rPr>
-              <w:lastRenderedPageBreak/>
-              <w:t>web</w:t>
+              <w:t xml:space="preserve"> web</w:t>
             </w:r>
           </w:p>
         </w:tc>
@@ -8140,7 +8400,6 @@
               <w:rPr>
                 <w:lang w:val="en-US"/>
               </w:rPr>
-              <w:lastRenderedPageBreak/>
               <w:t>Hoàn</w:t>
             </w:r>
             <w:proofErr w:type="spellEnd"/>
@@ -11533,7 +11792,7 @@
         </mc:Choice>
         <mc:Fallback>
           <w:pict>
-            <v:shape w14:anchorId="2B563562" id="Freeform 1" o:spid="_x0000_s1026" style="position:absolute;margin-left:0;margin-top:0;width:93.15pt;height:815.05pt;flip:x;z-index:251656192;visibility:visible;mso-wrap-style:square;mso-width-percent:0;mso-height-percent:0;mso-wrap-distance-left:9pt;mso-wrap-distance-top:0;mso-wrap-distance-right:9pt;mso-wrap-distance-bottom:0;mso-position-horizontal:absolute;mso-position-horizontal-relative:page;mso-position-vertical:absolute;mso-position-vertical-relative:page;mso-width-percent:0;mso-height-percent:0;mso-width-relative:page;mso-height-relative:page;v-text-anchor:top" coordsize="502,3168" o:gfxdata="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" path="m502,c93,,93,,93,,146,383,323,1900,,3168v502,,502,,502,l502,xe" fillcolor="#8db3e2" stroked="f" strokecolor="#212120">
+            <v:shape w14:anchorId="27301300" id="Freeform 1" o:spid="_x0000_s1026" style="position:absolute;margin-left:0;margin-top:0;width:93.15pt;height:815.05pt;flip:x;z-index:251656192;visibility:visible;mso-wrap-style:square;mso-width-percent:0;mso-height-percent:0;mso-wrap-distance-left:9pt;mso-wrap-distance-top:0;mso-wrap-distance-right:9pt;mso-wrap-distance-bottom:0;mso-position-horizontal:absolute;mso-position-horizontal-relative:page;mso-position-vertical:absolute;mso-position-vertical-relative:page;mso-width-percent:0;mso-height-percent:0;mso-width-relative:page;mso-height-relative:page;v-text-anchor:top" coordsize="502,3168" o:gfxdata="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" path="m502,c93,,93,,93,,146,383,323,1900,,3168v502,,502,,502,l502,xe" fillcolor="#8db3e2" stroked="f" strokecolor="#212120">
               <v:fill color2="#1f497d" rotate="t" focus="100%" type="gradient"/>
               <v:shadow color="#8c8682"/>
               <v:path arrowok="t" o:connecttype="custom" o:connectlocs="1183005,0;219162,0;0,10351135;1183005,10351135;1183005,0" o:connectangles="0,0,0,0,0"/>

</xml_diff>